<commit_message>
Set up data gathering scripts and acquired sample data.
</commit_message>
<xml_diff>
--- a/Project_Documentation/Phase1_RoadMap.docx
+++ b/Project_Documentation/Phase1_RoadMap.docx
@@ -74,7 +74,13 @@
         </w:numPr>
       </w:pPr>
       <w:r>
-        <w:t>[ ] Set up version control (Git repository)</w:t>
+        <w:t>[</w:t>
+      </w:r>
+      <w:r>
+        <w:t>x</w:t>
+      </w:r>
+      <w:r>
+        <w:t>] Set up version control (Git repository)</w:t>
       </w:r>
     </w:p>
     <w:p>
@@ -85,7 +91,13 @@
         </w:numPr>
       </w:pPr>
       <w:r>
-        <w:t>[ ] Create project directory structure</w:t>
+        <w:t>[</w:t>
+      </w:r>
+      <w:r>
+        <w:t>x</w:t>
+      </w:r>
+      <w:r>
+        <w:t>] Create project directory structure</w:t>
       </w:r>
     </w:p>
     <w:p>
@@ -96,15 +108,7 @@
         </w:numPr>
       </w:pPr>
       <w:r>
-        <w:t>[ ] Set up C++ development environment and build system (</w:t>
-      </w:r>
-      <w:proofErr w:type="spellStart"/>
-      <w:r>
-        <w:t>CMake</w:t>
-      </w:r>
-      <w:proofErr w:type="spellEnd"/>
-      <w:r>
-        <w:t>)</w:t>
+        <w:t>[ ] Set up C++ development environment and build system (CMake)</w:t>
       </w:r>
     </w:p>
     <w:p>
@@ -115,13 +119,8 @@
         </w:numPr>
       </w:pPr>
       <w:r>
-        <w:t xml:space="preserve">[ ] Initialize Python virtual environment for </w:t>
-      </w:r>
-      <w:proofErr w:type="spellStart"/>
-      <w:r>
-        <w:t>FastAPI</w:t>
-      </w:r>
-      <w:proofErr w:type="spellEnd"/>
+        <w:t>[ ] Initialize Python virtual environment for FastAPI</w:t>
+      </w:r>
     </w:p>
     <w:p>
       <w:pPr>
@@ -168,7 +167,13 @@
         </w:numPr>
       </w:pPr>
       <w:r>
-        <w:t>[ ] Install PostgreSQL locally or set up cloud instance</w:t>
+        <w:t>[</w:t>
+      </w:r>
+      <w:r>
+        <w:t>x</w:t>
+      </w:r>
+      <w:r>
+        <w:t>] Install PostgreSQL locally or set up cloud instance</w:t>
       </w:r>
     </w:p>
     <w:p>
@@ -179,15 +184,13 @@
         </w:numPr>
       </w:pPr>
       <w:r>
-        <w:t xml:space="preserve">[ ] Install </w:t>
-      </w:r>
-      <w:proofErr w:type="spellStart"/>
-      <w:r>
-        <w:t>TimescaleDB</w:t>
-      </w:r>
-      <w:proofErr w:type="spellEnd"/>
-      <w:r>
-        <w:t xml:space="preserve"> extension for time-series optimization</w:t>
+        <w:t>[</w:t>
+      </w:r>
+      <w:r>
+        <w:t>x</w:t>
+      </w:r>
+      <w:r>
+        <w:t>] Install TimescaleDB extension for time-series optimization</w:t>
       </w:r>
     </w:p>
     <w:p>
@@ -198,7 +201,13 @@
         </w:numPr>
       </w:pPr>
       <w:r>
-        <w:t xml:space="preserve">[ ] Create database schema for: </w:t>
+        <w:t>[</w:t>
+      </w:r>
+      <w:r>
+        <w:t>x</w:t>
+      </w:r>
+      <w:r>
+        <w:t xml:space="preserve">] Create database schema for: </w:t>
       </w:r>
     </w:p>
     <w:p>
@@ -220,7 +229,13 @@
         </w:numPr>
       </w:pPr>
       <w:r>
-        <w:t>[ ] Historical price data table (OHLCV with timestamps)</w:t>
+        <w:t>[</w:t>
+      </w:r>
+      <w:r>
+        <w:t>x</w:t>
+      </w:r>
+      <w:r>
+        <w:t>] Historical price data table (OHLCV with timestamps)</w:t>
       </w:r>
     </w:p>
     <w:p>
@@ -318,7 +333,7 @@
         </w:numPr>
       </w:pPr>
       <w:r>
-        <w:t>[ ] Create Python scripts for data fetching</w:t>
+        <w:t>[] Create Python scripts for data fetching</w:t>
       </w:r>
     </w:p>
     <w:p>
@@ -367,7 +382,13 @@
         </w:numPr>
       </w:pPr>
       <w:r>
-        <w:t>[ ] Download sample dataset (start with 10-20 stocks, 5 years history)</w:t>
+        <w:t>[</w:t>
+      </w:r>
+      <w:r>
+        <w:t>x</w:t>
+      </w:r>
+      <w:r>
+        <w:t>] Download sample dataset (start with 10-20 stocks, 5 years history)</w:t>
       </w:r>
     </w:p>
     <w:p>
@@ -700,21 +721,12 @@
           <w:bCs/>
         </w:rPr>
       </w:pPr>
-      <w:proofErr w:type="spellStart"/>
       <w:r>
         <w:rPr>
           <w:b/>
           <w:bCs/>
         </w:rPr>
-        <w:t>FastAPI</w:t>
-      </w:r>
-      <w:proofErr w:type="spellEnd"/>
-      <w:r>
-        <w:rPr>
-          <w:b/>
-          <w:bCs/>
-        </w:rPr>
-        <w:t xml:space="preserve"> Bridge Development</w:t>
+        <w:t>FastAPI Bridge Development</w:t>
       </w:r>
     </w:p>
     <w:p>
@@ -740,15 +752,7 @@
         </w:numPr>
       </w:pPr>
       <w:r>
-        <w:t xml:space="preserve">[ ] Set up </w:t>
-      </w:r>
-      <w:proofErr w:type="spellStart"/>
-      <w:r>
-        <w:t>FastAPI</w:t>
-      </w:r>
-      <w:proofErr w:type="spellEnd"/>
-      <w:r>
-        <w:t xml:space="preserve"> project structure</w:t>
+        <w:t>[ ] Set up FastAPI project structure</w:t>
       </w:r>
     </w:p>
     <w:p>
@@ -759,13 +763,8 @@
         </w:numPr>
       </w:pPr>
       <w:r>
-        <w:t xml:space="preserve">[ ] Create C++ binding using pybind11 or </w:t>
-      </w:r>
-      <w:proofErr w:type="spellStart"/>
-      <w:r>
-        <w:t>ctypes</w:t>
-      </w:r>
-      <w:proofErr w:type="spellEnd"/>
+        <w:t>[ ] Create C++ binding using pybind11 or ctypes</w:t>
+      </w:r>
     </w:p>
     <w:p>
       <w:pPr>
@@ -889,15 +888,7 @@
         </w:numPr>
       </w:pPr>
       <w:r>
-        <w:t xml:space="preserve">[ ] Create API documentation with </w:t>
-      </w:r>
-      <w:proofErr w:type="spellStart"/>
-      <w:r>
-        <w:t>FastAPI's</w:t>
-      </w:r>
-      <w:proofErr w:type="spellEnd"/>
-      <w:r>
-        <w:t xml:space="preserve"> auto-docs</w:t>
+        <w:t>[ ] Create API documentation with FastAPI's auto-docs</w:t>
       </w:r>
     </w:p>
     <w:p>
@@ -948,15 +939,7 @@
         </w:numPr>
       </w:pPr>
       <w:r>
-        <w:t xml:space="preserve">[ ] Create </w:t>
-      </w:r>
-      <w:proofErr w:type="spellStart"/>
-      <w:r>
-        <w:t>TradingStrategy</w:t>
-      </w:r>
-      <w:proofErr w:type="spellEnd"/>
-      <w:r>
-        <w:t xml:space="preserve"> base class/interface</w:t>
+        <w:t>[ ] Create TradingStrategy base class/interface</w:t>
       </w:r>
     </w:p>
     <w:p>
@@ -1339,13 +1322,8 @@
         </w:numPr>
       </w:pPr>
       <w:r>
-        <w:t xml:space="preserve">[ ] Connect form submission to </w:t>
-      </w:r>
-      <w:proofErr w:type="spellStart"/>
-      <w:r>
-        <w:t>FastAPI</w:t>
-      </w:r>
-      <w:proofErr w:type="spellEnd"/>
+        <w:t>[ ] Connect form submission to FastAPI</w:t>
+      </w:r>
     </w:p>
     <w:p>
       <w:pPr>
@@ -1653,15 +1631,7 @@
         </w:numPr>
       </w:pPr>
       <w:r>
-        <w:t xml:space="preserve">[ ] </w:t>
-      </w:r>
-      <w:proofErr w:type="spellStart"/>
-      <w:r>
-        <w:t>FastAPI</w:t>
-      </w:r>
-      <w:proofErr w:type="spellEnd"/>
-      <w:r>
-        <w:t xml:space="preserve"> successfully bridging frontend to backend</w:t>
+        <w:t>[ ] FastAPI successfully bridging frontend to backend</w:t>
       </w:r>
     </w:p>
     <w:p>
@@ -1731,15 +1701,7 @@
         </w:numPr>
       </w:pPr>
       <w:r>
-        <w:t xml:space="preserve">[ ] Docker </w:t>
-      </w:r>
-      <w:proofErr w:type="gramStart"/>
-      <w:r>
-        <w:t>compose</w:t>
-      </w:r>
-      <w:proofErr w:type="gramEnd"/>
-      <w:r>
-        <w:t xml:space="preserve"> for easy deployment</w:t>
+        <w:t>[ ] Docker compose for easy deployment</w:t>
       </w:r>
     </w:p>
     <w:p>
@@ -1850,15 +1812,7 @@
         </w:numPr>
       </w:pPr>
       <w:r>
-        <w:t xml:space="preserve">[ ] Can run a 1-year </w:t>
-      </w:r>
-      <w:proofErr w:type="spellStart"/>
-      <w:r>
-        <w:t>backtest</w:t>
-      </w:r>
-      <w:proofErr w:type="spellEnd"/>
-      <w:r>
-        <w:t xml:space="preserve"> on 5 stocks in under 10 seconds</w:t>
+        <w:t>[ ] Can run a 1-year backtest on 5 stocks in under 10 seconds</w:t>
       </w:r>
     </w:p>
     <w:p>
@@ -8591,6 +8545,7 @@
   <w:style w:type="character" w:default="1" w:styleId="DefaultParagraphFont">
     <w:name w:val="Default Paragraph Font"/>
     <w:uiPriority w:val="1"/>
+    <w:semiHidden/>
     <w:unhideWhenUsed/>
   </w:style>
   <w:style w:type="table" w:default="1" w:styleId="TableNormal">

</xml_diff>